<commit_message>
Resultados Consolidados no Artigo
</commit_message>
<xml_diff>
--- a/ML_IEEE.docx
+++ b/ML_IEEE.docx
@@ -338,7 +338,19 @@
         <w:rPr>
           <w:lang w:val="pt-BR"/>
         </w:rPr>
-        <w:t>Nos últimos anos o mercado de apostas esportivas sofreu uma aceleração que modificou o mercado de investimentos. Por mais que esse mercado não seja uma novidade no mundo a tecnologia proporcionou uma alavancagem de patamar com sites especializados na área, estimando-se, apenas no ano de 2018, uma movimentação de mais de sete bilhões de reais.</w:t>
+        <w:t xml:space="preserve">Nos últimos anos o mercado de apostas esportivas sofreu uma aceleração que modificou </w:t>
+      </w:r>
+      <w:r>
+        <w:rPr>
+          <w:lang w:val="pt-BR"/>
+        </w:rPr>
+        <w:t xml:space="preserve">a visão das pessoas sobre </w:t>
+      </w:r>
+      <w:r>
+        <w:rPr>
+          <w:lang w:val="pt-BR"/>
+        </w:rPr>
+        <w:t>investimentos. Por mais que esse mercado não seja uma novidade no mundo a tecnologia proporcionou uma alavancagem de patamar com sites especializados na área, estimando-se, apenas no ano de 2018, uma movimentação de mais de sete bilhões de reais.</w:t>
       </w:r>
       <w:r>
         <w:rPr>
@@ -374,7 +386,21 @@
           <w:lang w:val="pt-BR"/>
         </w:rPr>
         <w:tab/>
-        <w:t xml:space="preserve">Nesse artigo apresentaremos o algoritmo “Randon Forest” aplicado com esse intuito, discutindo seus resultados e apresentando uma introdução à um algoritmo mais avançado, o </w:t>
+        <w:t xml:space="preserve">Nesse artigo apresentaremos o algoritmo </w:t>
+      </w:r>
+      <w:r>
+        <w:rPr>
+          <w:i/>
+          <w:iCs/>
+          <w:lang w:val="pt-BR"/>
+        </w:rPr>
+        <w:t>Randon Forest</w:t>
+      </w:r>
+      <w:r>
+        <w:rPr>
+          <w:lang w:val="pt-BR"/>
+        </w:rPr>
+        <w:t xml:space="preserve"> aplicado com esse intuito, discutindo seus resultados e apresentando uma introdução à um algoritmo mais avançado, o </w:t>
       </w:r>
       <w:r>
         <w:rPr>
@@ -927,7 +953,19 @@
         <w:rPr>
           <w:lang w:val="pt-BR"/>
         </w:rPr>
-        <w:t>Apresentado pela Universidade de Washington em 2016 [</w:t>
+        <w:t xml:space="preserve">Apresentado </w:t>
+      </w:r>
+      <w:r>
+        <w:rPr>
+          <w:lang w:val="pt-BR"/>
+        </w:rPr>
+        <w:t xml:space="preserve">por pesquisadores da </w:t>
+      </w:r>
+      <w:r>
+        <w:rPr>
+          <w:lang w:val="pt-BR"/>
+        </w:rPr>
+        <w:t>Universidade de Washington em 2016 [</w:t>
       </w:r>
       <w:r>
         <w:rPr>
@@ -1149,21 +1187,19 @@
         <w:rPr>
           <w:lang w:val="pt-BR"/>
         </w:rPr>
-        <w:t xml:space="preserve">esse método com a eleição dos melhores </w:t>
-      </w:r>
-      <w:proofErr w:type="spellStart"/>
-      <w:r>
-        <w:rPr>
-          <w:lang w:val="pt-BR"/>
-        </w:rPr>
-        <w:t>hiperparâmetros</w:t>
-      </w:r>
-      <w:proofErr w:type="spellEnd"/>
-      <w:r>
-        <w:rPr>
-          <w:lang w:val="pt-BR"/>
-        </w:rPr>
-        <w:t xml:space="preserve"> de forma iterativa e automática em um algoritmo com relativo baixo custo computacional.</w:t>
+        <w:t>esse método com a eleição dos melhores hiper</w:t>
+      </w:r>
+      <w:r>
+        <w:rPr>
+          <w:lang w:val="pt-BR"/>
+        </w:rPr>
+        <w:t xml:space="preserve"> </w:t>
+      </w:r>
+      <w:r>
+        <w:rPr>
+          <w:lang w:val="pt-BR"/>
+        </w:rPr>
+        <w:t>parâmetros de forma iterativa e automática em um algoritmo com relativo baixo custo computacional.</w:t>
       </w:r>
     </w:p>
     <w:p>
@@ -1250,7 +1286,14 @@
         <w:rPr>
           <w:lang w:val="pt-BR"/>
         </w:rPr>
-        <w:t xml:space="preserve"> “</w:t>
+        <w:t xml:space="preserve"> </w:t>
+      </w:r>
+      <w:r>
+        <w:rPr>
+          <w:lang w:val="pt-BR"/>
+        </w:rPr>
+        <w:lastRenderedPageBreak/>
+        <w:t>“</w:t>
       </w:r>
       <w:proofErr w:type="spellStart"/>
       <w:r>
@@ -1334,7 +1377,21 @@
         <w:rPr>
           <w:lang w:val="pt-BR"/>
         </w:rPr>
-        <w:t xml:space="preserve"> da Premier League 2018/2019 [</w:t>
+        <w:t xml:space="preserve"> da </w:t>
+      </w:r>
+      <w:r>
+        <w:rPr>
+          <w:i/>
+          <w:iCs/>
+          <w:lang w:val="pt-BR"/>
+        </w:rPr>
+        <w:t>Premier League</w:t>
+      </w:r>
+      <w:r>
+        <w:rPr>
+          <w:lang w:val="pt-BR"/>
+        </w:rPr>
+        <w:t xml:space="preserve"> 2018/2019 [</w:t>
       </w:r>
       <w:r>
         <w:rPr>
@@ -1346,14 +1403,7 @@
         <w:rPr>
           <w:lang w:val="pt-BR"/>
         </w:rPr>
-        <w:t xml:space="preserve">], disponível gratuitamente e </w:t>
-      </w:r>
-      <w:r>
-        <w:rPr>
-          <w:lang w:val="pt-BR"/>
-        </w:rPr>
-        <w:lastRenderedPageBreak/>
-        <w:t>que traz resultados e estatísticas de cada confronto do campeonato inglês na temporada, totalizando 106 informações de 380 confrontos.</w:t>
+        <w:t>], disponível gratuitamente e que traz resultados e estatísticas de cada confronto do campeonato inglês na temporada, totalizando 106 informações de 380 confrontos.</w:t>
       </w:r>
     </w:p>
     <w:p>
@@ -1719,31 +1769,7 @@
         <w:rPr>
           <w:lang w:val="pt-BR"/>
         </w:rPr>
-        <w:t xml:space="preserve">Fração de confrontos onde </w:t>
-      </w:r>
-      <w:r>
-        <w:rPr>
-          <w:lang w:val="pt-BR"/>
-        </w:rPr>
-        <w:t xml:space="preserve">o </w:t>
-      </w:r>
-      <w:r>
-        <w:rPr>
-          <w:lang w:val="pt-BR"/>
-        </w:rPr>
-        <w:t xml:space="preserve">time </w:t>
-      </w:r>
-      <w:r>
-        <w:rPr>
-          <w:lang w:val="pt-BR"/>
-        </w:rPr>
-        <w:t>visitante</w:t>
-      </w:r>
-      <w:r>
-        <w:rPr>
-          <w:lang w:val="pt-BR"/>
-        </w:rPr>
-        <w:t xml:space="preserve"> atuou que houve mais de 1,5 gols.</w:t>
+        <w:t>Fração de confrontos onde o time visitante atuou que houve mais de 1,5 gols.</w:t>
       </w:r>
     </w:p>
     <w:p>
@@ -1769,19 +1795,7 @@
         <w:rPr>
           <w:lang w:val="pt-BR"/>
         </w:rPr>
-        <w:t xml:space="preserve">Fração de confrontos onde o time da casa atuou que houve mais de </w:t>
-      </w:r>
-      <w:r>
-        <w:rPr>
-          <w:lang w:val="pt-BR"/>
-        </w:rPr>
-        <w:t>2,</w:t>
-      </w:r>
-      <w:r>
-        <w:rPr>
-          <w:lang w:val="pt-BR"/>
-        </w:rPr>
-        <w:t>5 gols.</w:t>
+        <w:t>Fração de confrontos onde o time da casa atuou que houve mais de 2,5 gols.</w:t>
       </w:r>
     </w:p>
     <w:p>
@@ -1807,19 +1821,7 @@
         <w:rPr>
           <w:lang w:val="pt-BR"/>
         </w:rPr>
-        <w:t xml:space="preserve">Fração de confrontos onde o time visitante atuou que houve mais de </w:t>
-      </w:r>
-      <w:r>
-        <w:rPr>
-          <w:lang w:val="pt-BR"/>
-        </w:rPr>
-        <w:t>2</w:t>
-      </w:r>
-      <w:r>
-        <w:rPr>
-          <w:lang w:val="pt-BR"/>
-        </w:rPr>
-        <w:t>,5 gols.</w:t>
+        <w:t>Fração de confrontos onde o time visitante atuou que houve mais de 2,5 gols.</w:t>
       </w:r>
     </w:p>
     <w:p>
@@ -1869,7 +1871,19 @@
         <w:rPr>
           <w:lang w:val="pt-BR"/>
         </w:rPr>
-        <w:t>- Vitória do time mandante (1 para vitória da casa e 0 para outros resultados.</w:t>
+        <w:t>- Vitória do time mandante (1 para vitória da casa e 0 para outros resultados</w:t>
+      </w:r>
+      <w:r>
+        <w:rPr>
+          <w:lang w:val="pt-BR"/>
+        </w:rPr>
+        <w:t>)</w:t>
+      </w:r>
+      <w:r>
+        <w:rPr>
+          <w:lang w:val="pt-BR"/>
+        </w:rPr>
+        <w:t>.</w:t>
       </w:r>
     </w:p>
     <w:p>
@@ -1883,7 +1897,19 @@
         <w:rPr>
           <w:lang w:val="pt-BR"/>
         </w:rPr>
-        <w:t>- Vitória do time visitante (1 para vitória do visitante e 0 para outros resultados.</w:t>
+        <w:t>- Vitória do time visitante (1 para vitória do visitante e 0 para outros resultados</w:t>
+      </w:r>
+      <w:r>
+        <w:rPr>
+          <w:lang w:val="pt-BR"/>
+        </w:rPr>
+        <w:t>)</w:t>
+      </w:r>
+      <w:r>
+        <w:rPr>
+          <w:lang w:val="pt-BR"/>
+        </w:rPr>
+        <w:t>.</w:t>
       </w:r>
     </w:p>
     <w:p>
@@ -2113,15 +2139,7 @@
           <w:iCs/>
           <w:lang w:val="pt-BR"/>
         </w:rPr>
-        <w:t>"</w:t>
-      </w:r>
-      <w:r>
-        <w:rPr>
-          <w:i/>
-          <w:iCs/>
-          <w:lang w:val="pt-BR"/>
-        </w:rPr>
-        <w:t>.</w:t>
+        <w:t>".</w:t>
       </w:r>
     </w:p>
     <w:p>
@@ -2255,25 +2273,7 @@
         <w:rPr>
           <w:lang w:val="pt-BR"/>
         </w:rPr>
-        <w:t xml:space="preserve"> </w:t>
-      </w:r>
-      <w:r>
-        <w:rPr>
-          <w:lang w:val="pt-BR"/>
-        </w:rPr>
-        <w:t xml:space="preserve">Avalia o </w:t>
-      </w:r>
-      <w:r>
-        <w:rPr>
-          <w:lang w:val="pt-BR"/>
-        </w:rPr>
-        <w:t>algoritmo</w:t>
-      </w:r>
-      <w:r>
-        <w:rPr>
-          <w:lang w:val="pt-BR"/>
-        </w:rPr>
-        <w:t xml:space="preserve"> através do método de validação cruzada acima.</w:t>
+        <w:t xml:space="preserve"> Avalia o algoritmo através do método de validação cruzada acima.</w:t>
       </w:r>
     </w:p>
     <w:p>
@@ -2330,13 +2330,7 @@
         <w:rPr>
           <w:lang w:val="pt-BR"/>
         </w:rPr>
-        <w:t xml:space="preserve"> </w:t>
-      </w:r>
-      <w:r>
-        <w:rPr>
-          <w:lang w:val="pt-BR"/>
-        </w:rPr>
-        <w:t xml:space="preserve">Separa o </w:t>
+        <w:t xml:space="preserve"> Separa o </w:t>
       </w:r>
       <w:proofErr w:type="spellStart"/>
       <w:r>
@@ -2409,13 +2403,7 @@
         <w:rPr>
           <w:lang w:val="pt-BR"/>
         </w:rPr>
-        <w:t xml:space="preserve"> </w:t>
-      </w:r>
-      <w:r>
-        <w:rPr>
-          <w:lang w:val="pt-BR"/>
-        </w:rPr>
-        <w:t xml:space="preserve">Calcula o index para o split pelo método de </w:t>
+        <w:t xml:space="preserve"> Calcula o index para o split pelo método de </w:t>
       </w:r>
       <w:r>
         <w:rPr>
@@ -2476,15 +2464,7 @@
           <w:iCs/>
           <w:lang w:val="pt-BR"/>
         </w:rPr>
-        <w:t>pli</w:t>
-      </w:r>
-      <w:r>
-        <w:rPr>
-          <w:i/>
-          <w:iCs/>
-          <w:lang w:val="pt-BR"/>
-        </w:rPr>
-        <w:t>t</w:t>
+        <w:t>plit</w:t>
       </w:r>
       <w:proofErr w:type="spellEnd"/>
       <w:proofErr w:type="gramEnd"/>
@@ -2500,13 +2480,7 @@
         <w:rPr>
           <w:lang w:val="pt-BR"/>
         </w:rPr>
-        <w:t xml:space="preserve"> </w:t>
-      </w:r>
-      <w:r>
-        <w:rPr>
-          <w:lang w:val="pt-BR"/>
-        </w:rPr>
-        <w:t>Retorna as posições de split utilizando o método acima</w:t>
+        <w:t xml:space="preserve"> Retorna as posições de split utilizando o método acima</w:t>
       </w:r>
       <w:r>
         <w:rPr>
@@ -2610,13 +2584,7 @@
         <w:rPr>
           <w:lang w:val="pt-BR"/>
         </w:rPr>
-        <w:t xml:space="preserve">: </w:t>
-      </w:r>
-      <w:r>
-        <w:rPr>
-          <w:lang w:val="pt-BR"/>
-        </w:rPr>
-        <w:t>Constrói a Arvore de Decisão</w:t>
+        <w:t>: Constrói a Arvore de Decisão</w:t>
       </w:r>
       <w:r>
         <w:rPr>
@@ -2663,13 +2631,7 @@
         <w:rPr>
           <w:lang w:val="pt-BR"/>
         </w:rPr>
-        <w:t xml:space="preserve">: </w:t>
-      </w:r>
-      <w:r>
-        <w:rPr>
-          <w:lang w:val="pt-BR"/>
-        </w:rPr>
-        <w:t>Realiza uma predição através da árvore e retorna o nó</w:t>
+        <w:t>: Realiza uma predição através da árvore e retorna o nó</w:t>
       </w:r>
       <w:r>
         <w:rPr>
@@ -2845,6 +2807,152 @@
           <w:lang w:val="pt-BR"/>
         </w:rPr>
       </w:pPr>
+      <w:r>
+        <w:rPr>
+          <w:lang w:val="pt-BR"/>
+        </w:rPr>
+        <w:lastRenderedPageBreak/>
+        <w:tab/>
+        <w:t xml:space="preserve">Com essas funções, o algoritmo criado lê o </w:t>
+      </w:r>
+      <w:proofErr w:type="spellStart"/>
+      <w:r>
+        <w:rPr>
+          <w:i/>
+          <w:iCs/>
+          <w:lang w:val="pt-BR"/>
+        </w:rPr>
+        <w:t>dataset</w:t>
+      </w:r>
+      <w:proofErr w:type="spellEnd"/>
+      <w:r>
+        <w:rPr>
+          <w:lang w:val="pt-BR"/>
+        </w:rPr>
+        <w:t xml:space="preserve"> e o separa em n conjuntos para a aplicação do método de validação cruzada. Os parâmetros da árvore (como </w:t>
+      </w:r>
+      <w:proofErr w:type="spellStart"/>
+      <w:r>
+        <w:rPr>
+          <w:i/>
+          <w:iCs/>
+          <w:lang w:val="pt-BR"/>
+        </w:rPr>
+        <w:t>maximum</w:t>
+      </w:r>
+      <w:proofErr w:type="spellEnd"/>
+      <w:r>
+        <w:rPr>
+          <w:i/>
+          <w:iCs/>
+          <w:lang w:val="pt-BR"/>
+        </w:rPr>
+        <w:t xml:space="preserve"> </w:t>
+      </w:r>
+      <w:proofErr w:type="spellStart"/>
+      <w:r>
+        <w:rPr>
+          <w:i/>
+          <w:iCs/>
+          <w:lang w:val="pt-BR"/>
+        </w:rPr>
+        <w:t>depht</w:t>
+      </w:r>
+      <w:proofErr w:type="spellEnd"/>
+      <w:r>
+        <w:rPr>
+          <w:i/>
+          <w:iCs/>
+          <w:lang w:val="pt-BR"/>
+        </w:rPr>
+        <w:t xml:space="preserve"> </w:t>
+      </w:r>
+      <w:r>
+        <w:rPr>
+          <w:lang w:val="pt-BR"/>
+        </w:rPr>
+        <w:t xml:space="preserve">e </w:t>
+      </w:r>
+      <w:proofErr w:type="spellStart"/>
+      <w:r>
+        <w:rPr>
+          <w:i/>
+          <w:iCs/>
+          <w:lang w:val="pt-BR"/>
+        </w:rPr>
+        <w:t>minimun</w:t>
+      </w:r>
+      <w:proofErr w:type="spellEnd"/>
+      <w:r>
+        <w:rPr>
+          <w:i/>
+          <w:iCs/>
+          <w:lang w:val="pt-BR"/>
+        </w:rPr>
+        <w:t xml:space="preserve"> </w:t>
+      </w:r>
+      <w:proofErr w:type="spellStart"/>
+      <w:r>
+        <w:rPr>
+          <w:i/>
+          <w:iCs/>
+          <w:lang w:val="pt-BR"/>
+        </w:rPr>
+        <w:t>size</w:t>
+      </w:r>
+      <w:proofErr w:type="spellEnd"/>
+      <w:r>
+        <w:rPr>
+          <w:lang w:val="pt-BR"/>
+        </w:rPr>
+        <w:t xml:space="preserve">, por exemplo) são definidos e o algoritmo treina “n-1” dos conjuntos de dados separados pela função </w:t>
+      </w:r>
+      <w:proofErr w:type="spellStart"/>
+      <w:r>
+        <w:rPr>
+          <w:i/>
+          <w:iCs/>
+          <w:lang w:val="pt-BR"/>
+        </w:rPr>
+        <w:t>crossValidationSlit</w:t>
+      </w:r>
+      <w:proofErr w:type="spellEnd"/>
+      <w:r>
+        <w:rPr>
+          <w:lang w:val="pt-BR"/>
+        </w:rPr>
+        <w:t xml:space="preserve"> e os testa no conjunto n restante. Em cada árvore e a cada nó os valores de entrada são testados e o algoritmo toma decisões de os “jogar” para a esquerda ou para a direita, conforme a teoria já apresentada.</w:t>
+      </w:r>
+      <w:r>
+        <w:rPr>
+          <w:lang w:val="pt-BR"/>
+        </w:rPr>
+        <w:t xml:space="preserve"> Nos resultados apresentados no próximo capítulo o </w:t>
+      </w:r>
+      <w:proofErr w:type="spellStart"/>
+      <w:r>
+        <w:rPr>
+          <w:i/>
+          <w:iCs/>
+          <w:lang w:val="pt-BR"/>
+        </w:rPr>
+        <w:t>dataset</w:t>
+      </w:r>
+      <w:proofErr w:type="spellEnd"/>
+      <w:r>
+        <w:rPr>
+          <w:i/>
+          <w:iCs/>
+          <w:lang w:val="pt-BR"/>
+        </w:rPr>
+        <w:t xml:space="preserve"> </w:t>
+      </w:r>
+      <w:r>
+        <w:rPr>
+          <w:lang w:val="pt-BR"/>
+        </w:rPr>
+        <w:t>foi dividido em 10 subconjuntos.</w:t>
+      </w:r>
     </w:p>
     <w:p>
       <w:pPr>
@@ -2859,7 +2967,7 @@
           <w:lang w:val="pt-BR"/>
         </w:rPr>
         <w:tab/>
-        <w:t xml:space="preserve">Com essas funções, o algoritmo criado lê o </w:t>
+        <w:t xml:space="preserve">Para uma melhor compreensão dos métodos aqui apresentados, bem como demais algoritmos e resultados apresentados nos tópicos a seguir, todos os códigos e arquivos utilizados/gerados neste trabalho estão disponíveis no </w:t>
       </w:r>
       <w:proofErr w:type="spellStart"/>
       <w:r>
@@ -2868,113 +2976,22 @@
           <w:iCs/>
           <w:lang w:val="pt-BR"/>
         </w:rPr>
-        <w:t>dataset</w:t>
+        <w:t>G</w:t>
+      </w:r>
+      <w:r>
+        <w:rPr>
+          <w:i/>
+          <w:iCs/>
+          <w:lang w:val="pt-BR"/>
+        </w:rPr>
+        <w:t>ithub</w:t>
       </w:r>
       <w:proofErr w:type="spellEnd"/>
       <w:r>
         <w:rPr>
           <w:lang w:val="pt-BR"/>
         </w:rPr>
-        <w:t xml:space="preserve"> e o separa em n conjuntos para a aplicação do método de </w:t>
-      </w:r>
-      <w:r>
-        <w:rPr>
-          <w:lang w:val="pt-BR"/>
-        </w:rPr>
-        <w:lastRenderedPageBreak/>
-        <w:t xml:space="preserve">validação cruzada. Os parâmetros da árvore (como </w:t>
-      </w:r>
-      <w:proofErr w:type="spellStart"/>
-      <w:r>
-        <w:rPr>
-          <w:i/>
-          <w:iCs/>
-          <w:lang w:val="pt-BR"/>
-        </w:rPr>
-        <w:t>maximum</w:t>
-      </w:r>
-      <w:proofErr w:type="spellEnd"/>
-      <w:r>
-        <w:rPr>
-          <w:i/>
-          <w:iCs/>
-          <w:lang w:val="pt-BR"/>
-        </w:rPr>
-        <w:t xml:space="preserve"> </w:t>
-      </w:r>
-      <w:proofErr w:type="spellStart"/>
-      <w:r>
-        <w:rPr>
-          <w:i/>
-          <w:iCs/>
-          <w:lang w:val="pt-BR"/>
-        </w:rPr>
-        <w:t>depht</w:t>
-      </w:r>
-      <w:proofErr w:type="spellEnd"/>
-      <w:r>
-        <w:rPr>
-          <w:i/>
-          <w:iCs/>
-          <w:lang w:val="pt-BR"/>
-        </w:rPr>
-        <w:t xml:space="preserve"> </w:t>
-      </w:r>
-      <w:r>
-        <w:rPr>
-          <w:lang w:val="pt-BR"/>
-        </w:rPr>
-        <w:t xml:space="preserve">e </w:t>
-      </w:r>
-      <w:proofErr w:type="spellStart"/>
-      <w:r>
-        <w:rPr>
-          <w:i/>
-          <w:iCs/>
-          <w:lang w:val="pt-BR"/>
-        </w:rPr>
-        <w:t>minimun</w:t>
-      </w:r>
-      <w:proofErr w:type="spellEnd"/>
-      <w:r>
-        <w:rPr>
-          <w:i/>
-          <w:iCs/>
-          <w:lang w:val="pt-BR"/>
-        </w:rPr>
-        <w:t xml:space="preserve"> </w:t>
-      </w:r>
-      <w:proofErr w:type="spellStart"/>
-      <w:r>
-        <w:rPr>
-          <w:i/>
-          <w:iCs/>
-          <w:lang w:val="pt-BR"/>
-        </w:rPr>
-        <w:t>size</w:t>
-      </w:r>
-      <w:proofErr w:type="spellEnd"/>
-      <w:r>
-        <w:rPr>
-          <w:lang w:val="pt-BR"/>
-        </w:rPr>
-        <w:t xml:space="preserve">, por exemplo) são definidos e o algoritmo treina “n-1” dos conjuntos de dados separados pela função </w:t>
-      </w:r>
-      <w:proofErr w:type="spellStart"/>
-      <w:r>
-        <w:rPr>
-          <w:i/>
-          <w:iCs/>
-          <w:lang w:val="pt-BR"/>
-        </w:rPr>
-        <w:t>crossValidationSlit</w:t>
-      </w:r>
-      <w:proofErr w:type="spellEnd"/>
-      <w:r>
-        <w:rPr>
-          <w:lang w:val="pt-BR"/>
-        </w:rPr>
-        <w:t xml:space="preserve"> e os testa no conjunto n restante. Em cada árvore e a cada nó os valores de entrada são testados e o algoritmo toma decisões de os “jogar” para a esquerda ou para a direita, conforme a teoria já apresentada.</w:t>
+        <w:t xml:space="preserve"> do autor [7], na sétima referência deste artigo.</w:t>
       </w:r>
     </w:p>
     <w:p>
@@ -2985,46 +3002,6 @@
           <w:lang w:val="pt-BR"/>
         </w:rPr>
       </w:pPr>
-      <w:r>
-        <w:rPr>
-          <w:lang w:val="pt-BR"/>
-        </w:rPr>
-        <w:tab/>
-        <w:t xml:space="preserve">Para uma melhor compreensão dos métodos aqui apresentados, bem como demais algoritmos e resultados apresentados nos tópicos a seguir, todos os códigos e arquivos utilizados/gerados neste trabalho estão disponíveis no </w:t>
-      </w:r>
-      <w:proofErr w:type="spellStart"/>
-      <w:r>
-        <w:rPr>
-          <w:i/>
-          <w:iCs/>
-          <w:lang w:val="pt-BR"/>
-        </w:rPr>
-        <w:t>G</w:t>
-      </w:r>
-      <w:r>
-        <w:rPr>
-          <w:i/>
-          <w:iCs/>
-          <w:lang w:val="pt-BR"/>
-        </w:rPr>
-        <w:t>ithub</w:t>
-      </w:r>
-      <w:proofErr w:type="spellEnd"/>
-      <w:r>
-        <w:rPr>
-          <w:lang w:val="pt-BR"/>
-        </w:rPr>
-        <w:t xml:space="preserve"> do autor [7], na sétima referência deste artigo.</w:t>
-      </w:r>
-    </w:p>
-    <w:p>
-      <w:pPr>
-        <w:pStyle w:val="Corpodetexto"/>
-        <w:ind w:firstLine="0pt"/>
-        <w:rPr>
-          <w:lang w:val="pt-BR"/>
-        </w:rPr>
-      </w:pPr>
     </w:p>
     <w:p>
       <w:pPr>
@@ -3097,392 +3074,10 @@
     </w:p>
     <w:p>
       <w:pPr>
-        <w:rPr>
-          <w:lang w:val="pt-BR"/>
-        </w:rPr>
-      </w:pPr>
-    </w:p>
-    <w:p>
-      <w:pPr>
-        <w:rPr>
-          <w:lang w:val="pt-BR"/>
-        </w:rPr>
-      </w:pPr>
-    </w:p>
-    <w:p>
-      <w:pPr>
-        <w:pStyle w:val="Ttulo1"/>
-      </w:pPr>
-      <w:r>
-        <w:t>Algoritmo XGBoost em Python</w:t>
-      </w:r>
-    </w:p>
-    <w:p>
-      <w:pPr>
-        <w:pStyle w:val="Corpodetexto"/>
-        <w:rPr>
-          <w:color w:val="FF0000"/>
-          <w:lang w:val="pt-BR"/>
-        </w:rPr>
-      </w:pPr>
-      <w:r>
-        <w:rPr>
-          <w:lang w:val="pt-BR"/>
-        </w:rPr>
-        <w:t xml:space="preserve">O desenvolvimento do algoritmo </w:t>
-      </w:r>
-      <w:proofErr w:type="spellStart"/>
-      <w:r>
-        <w:rPr>
-          <w:i/>
-          <w:iCs/>
-          <w:lang w:val="pt-BR"/>
-        </w:rPr>
-        <w:t>XGBoost</w:t>
-      </w:r>
-      <w:proofErr w:type="spellEnd"/>
-      <w:r>
-        <w:rPr>
-          <w:lang w:val="pt-BR"/>
-        </w:rPr>
-        <w:t xml:space="preserve"> também foi feito em </w:t>
-      </w:r>
-      <w:r>
-        <w:rPr>
-          <w:i/>
-          <w:iCs/>
-          <w:lang w:val="pt-BR"/>
-        </w:rPr>
-        <w:t>P</w:t>
-      </w:r>
-      <w:r>
-        <w:rPr>
-          <w:i/>
-          <w:iCs/>
-          <w:lang w:val="pt-BR"/>
-        </w:rPr>
-        <w:t>ython</w:t>
-      </w:r>
-      <w:r>
-        <w:rPr>
-          <w:lang w:val="pt-BR"/>
-        </w:rPr>
-        <w:t xml:space="preserve"> e teve o intuito de comparar os resultados da floresta aleatória. Nele podemos ver um </w:t>
-      </w:r>
-      <w:r>
-        <w:rPr>
-          <w:lang w:val="pt-BR"/>
-        </w:rPr>
-        <w:t>pequeno</w:t>
-      </w:r>
-      <w:r>
-        <w:rPr>
-          <w:lang w:val="pt-BR"/>
-        </w:rPr>
-        <w:t xml:space="preserve"> avanço nas predições</w:t>
-      </w:r>
-      <w:r>
-        <w:rPr>
-          <w:lang w:val="pt-BR"/>
-        </w:rPr>
-        <w:t>. Além disso foram calculadas outras estatísticas dos confrontos para complementar este material,</w:t>
-      </w:r>
-      <w:r>
-        <w:rPr>
-          <w:lang w:val="pt-BR"/>
-        </w:rPr>
-        <w:t xml:space="preserve"> conforme os tópicos abaixo.</w:t>
-      </w:r>
-      <w:r>
-        <w:rPr>
-          <w:lang w:val="pt-BR"/>
-        </w:rPr>
-        <w:t xml:space="preserve"> </w:t>
-      </w:r>
-      <w:r>
-        <w:rPr>
-          <w:lang w:val="pt-BR"/>
-        </w:rPr>
-        <w:t xml:space="preserve">O </w:t>
-      </w:r>
-      <w:r>
-        <w:rPr>
-          <w:lang w:val="pt-BR"/>
-        </w:rPr>
-        <w:t>a</w:t>
-      </w:r>
-      <w:r>
-        <w:rPr>
-          <w:lang w:val="pt-BR"/>
-        </w:rPr>
-        <w:t xml:space="preserve">lgoritmo foi desenvolvido através das bibliotecas </w:t>
-      </w:r>
-      <w:proofErr w:type="spellStart"/>
-      <w:r>
-        <w:rPr>
-          <w:i/>
-          <w:iCs/>
-          <w:lang w:val="pt-BR"/>
-        </w:rPr>
-        <w:t>Scikit</w:t>
-      </w:r>
-      <w:proofErr w:type="spellEnd"/>
-      <w:r>
-        <w:rPr>
-          <w:i/>
-          <w:iCs/>
-          <w:lang w:val="pt-BR"/>
-        </w:rPr>
-        <w:t xml:space="preserve"> </w:t>
-      </w:r>
-      <w:proofErr w:type="spellStart"/>
-      <w:r>
-        <w:rPr>
-          <w:i/>
-          <w:iCs/>
-          <w:lang w:val="pt-BR"/>
-        </w:rPr>
-        <w:t>Learn</w:t>
-      </w:r>
-      <w:proofErr w:type="spellEnd"/>
-      <w:r>
-        <w:rPr>
-          <w:lang w:val="pt-BR"/>
-        </w:rPr>
-        <w:t xml:space="preserve"> [</w:t>
-      </w:r>
-      <w:r>
-        <w:rPr>
-          <w:lang w:val="pt-BR"/>
-        </w:rPr>
-        <w:t>8</w:t>
-      </w:r>
-      <w:r>
-        <w:rPr>
-          <w:lang w:val="pt-BR"/>
-        </w:rPr>
-        <w:t>]</w:t>
-      </w:r>
-      <w:r>
-        <w:rPr>
-          <w:lang w:val="pt-BR"/>
-        </w:rPr>
-        <w:t xml:space="preserve"> e </w:t>
-      </w:r>
-      <w:proofErr w:type="spellStart"/>
-      <w:r>
-        <w:rPr>
-          <w:i/>
-          <w:iCs/>
-          <w:lang w:val="pt-BR"/>
-        </w:rPr>
-        <w:t>XGBoost</w:t>
-      </w:r>
-      <w:proofErr w:type="spellEnd"/>
-      <w:r>
-        <w:rPr>
-          <w:lang w:val="pt-BR"/>
-        </w:rPr>
-        <w:t xml:space="preserve"> [5]</w:t>
-      </w:r>
-      <w:r>
-        <w:rPr>
-          <w:lang w:val="pt-BR"/>
-        </w:rPr>
-        <w:t xml:space="preserve">, além de outras para manipulação de tabelas e criação de gráficos como </w:t>
-      </w:r>
-      <w:proofErr w:type="spellStart"/>
-      <w:r>
-        <w:rPr>
-          <w:i/>
-          <w:iCs/>
-          <w:lang w:val="pt-BR"/>
-        </w:rPr>
-        <w:t>M</w:t>
-      </w:r>
-      <w:r>
-        <w:rPr>
-          <w:i/>
-          <w:iCs/>
-          <w:lang w:val="pt-BR"/>
-        </w:rPr>
-        <w:t>atplotlib</w:t>
-      </w:r>
-      <w:proofErr w:type="spellEnd"/>
-      <w:r>
-        <w:rPr>
-          <w:lang w:val="pt-BR"/>
-        </w:rPr>
-        <w:t xml:space="preserve"> [</w:t>
-      </w:r>
-      <w:r>
-        <w:rPr>
-          <w:lang w:val="pt-BR"/>
-        </w:rPr>
-        <w:t>9</w:t>
-      </w:r>
-      <w:r>
-        <w:rPr>
-          <w:lang w:val="pt-BR"/>
-        </w:rPr>
-        <w:t>]</w:t>
-      </w:r>
-      <w:r>
-        <w:rPr>
-          <w:lang w:val="pt-BR"/>
-        </w:rPr>
-        <w:t xml:space="preserve">, </w:t>
-      </w:r>
-      <w:proofErr w:type="spellStart"/>
-      <w:r>
-        <w:rPr>
-          <w:i/>
-          <w:iCs/>
-          <w:lang w:val="pt-BR"/>
-        </w:rPr>
-        <w:t>S</w:t>
-      </w:r>
-      <w:r>
-        <w:rPr>
-          <w:i/>
-          <w:iCs/>
-          <w:lang w:val="pt-BR"/>
-        </w:rPr>
-        <w:t>eaborn</w:t>
-      </w:r>
-      <w:proofErr w:type="spellEnd"/>
-      <w:r>
-        <w:rPr>
-          <w:lang w:val="pt-BR"/>
-        </w:rPr>
-        <w:t xml:space="preserve"> [</w:t>
-      </w:r>
-      <w:r>
-        <w:rPr>
-          <w:lang w:val="pt-BR"/>
-        </w:rPr>
-        <w:t>10</w:t>
-      </w:r>
-      <w:r>
-        <w:rPr>
-          <w:lang w:val="pt-BR"/>
-        </w:rPr>
-        <w:t>]</w:t>
-      </w:r>
-      <w:r>
-        <w:rPr>
-          <w:lang w:val="pt-BR"/>
-        </w:rPr>
-        <w:t xml:space="preserve"> e </w:t>
-      </w:r>
-      <w:proofErr w:type="spellStart"/>
-      <w:r>
-        <w:rPr>
-          <w:i/>
-          <w:iCs/>
-          <w:lang w:val="pt-BR"/>
-        </w:rPr>
-        <w:t>G</w:t>
-      </w:r>
-      <w:r>
-        <w:rPr>
-          <w:i/>
-          <w:iCs/>
-          <w:lang w:val="pt-BR"/>
-        </w:rPr>
-        <w:t>raphviz</w:t>
-      </w:r>
-      <w:proofErr w:type="spellEnd"/>
-      <w:r>
-        <w:rPr>
-          <w:lang w:val="pt-BR"/>
-        </w:rPr>
-        <w:t xml:space="preserve"> [1</w:t>
-      </w:r>
-      <w:r>
-        <w:rPr>
-          <w:lang w:val="pt-BR"/>
-        </w:rPr>
-        <w:t>1</w:t>
-      </w:r>
-      <w:r>
-        <w:rPr>
-          <w:lang w:val="pt-BR"/>
-        </w:rPr>
-        <w:t>]</w:t>
-      </w:r>
-      <w:r>
-        <w:rPr>
-          <w:lang w:val="pt-BR"/>
-        </w:rPr>
-        <w:t xml:space="preserve">. Foi utilizado também o método de validação cruzada </w:t>
-      </w:r>
-      <w:r>
-        <w:rPr>
-          <w:i/>
-          <w:iCs/>
-          <w:lang w:val="pt-BR"/>
-        </w:rPr>
-        <w:t>k-</w:t>
-      </w:r>
-      <w:proofErr w:type="spellStart"/>
-      <w:r>
-        <w:rPr>
-          <w:i/>
-          <w:iCs/>
-          <w:lang w:val="pt-BR"/>
-        </w:rPr>
-        <w:t>fold</w:t>
-      </w:r>
-      <w:proofErr w:type="spellEnd"/>
-      <w:r>
-        <w:rPr>
-          <w:lang w:val="pt-BR"/>
-        </w:rPr>
-        <w:t xml:space="preserve"> com dez subconjuntos</w:t>
-      </w:r>
-      <w:r>
-        <w:rPr>
-          <w:lang w:val="pt-BR"/>
-        </w:rPr>
-        <w:t>.</w:t>
-      </w:r>
-    </w:p>
-    <w:p>
-      <w:pPr>
-        <w:pStyle w:val="Corpodetexto"/>
-        <w:rPr>
-          <w:color w:val="FF0000"/>
-          <w:lang w:val="pt-BR"/>
-        </w:rPr>
-      </w:pPr>
-    </w:p>
-    <w:p>
-      <w:pPr>
-        <w:pStyle w:val="Ttulo1"/>
-        <w:rPr>
-          <w:lang w:val="pt-BR"/>
-        </w:rPr>
-      </w:pPr>
-      <w:r>
-        <w:rPr>
-          <w:lang w:val="pt-BR"/>
-        </w:rPr>
-        <w:t xml:space="preserve">Resultados Obtidos com </w:t>
-      </w:r>
-      <w:r>
-        <w:rPr>
-          <w:lang w:val="pt-BR"/>
-        </w:rPr>
-        <w:t>o XGBoost</w:t>
-      </w:r>
-    </w:p>
-    <w:p>
-      <w:pPr>
         <w:pStyle w:val="Ttulo2"/>
       </w:pPr>
       <w:r>
-        <w:t>Casa/Empate/Derrota</w:t>
+        <w:t>Vitória da casa</w:t>
       </w:r>
     </w:p>
     <w:p>
@@ -3497,6 +3092,689 @@
         <w:rPr>
           <w:lang w:val="pt-BR"/>
         </w:rPr>
+        <w:t>Aplicando o conjunto de d</w:t>
+      </w:r>
+      <w:r>
+        <w:rPr>
+          <w:lang w:val="pt-BR"/>
+        </w:rPr>
+        <w:t xml:space="preserve">ados para a predição no quesito vitória mandante </w:t>
+      </w:r>
+      <w:r>
+        <w:rPr>
+          <w:i/>
+          <w:iCs/>
+          <w:lang w:val="pt-BR"/>
+        </w:rPr>
+        <w:t>versus</w:t>
+      </w:r>
+      <w:r>
+        <w:rPr>
+          <w:i/>
+          <w:iCs/>
+          <w:lang w:val="pt-BR"/>
+        </w:rPr>
+        <w:t xml:space="preserve"> </w:t>
+      </w:r>
+      <w:r>
+        <w:rPr>
+          <w:lang w:val="pt-BR"/>
+        </w:rPr>
+        <w:t>empate ou vitória visitante, o algoritmo alcançou uma acurácia de 74,74</w:t>
+      </w:r>
+      <w:r>
+        <w:rPr>
+          <w:lang w:val="pt-BR"/>
+        </w:rPr>
+        <w:t xml:space="preserve"> </w:t>
+      </w:r>
+      <w:r>
+        <w:rPr>
+          <w:lang w:val="pt-BR"/>
+        </w:rPr>
+        <w:t>%.</w:t>
+      </w:r>
+    </w:p>
+    <w:p>
+      <w:pPr>
+        <w:pStyle w:val="Ttulo2"/>
+      </w:pPr>
+      <w:r>
+        <w:t>Vitória visitante</w:t>
+      </w:r>
+    </w:p>
+    <w:p>
+      <w:pPr>
+        <w:ind w:firstLine="14.40pt"/>
+        <w:jc w:val="both"/>
+        <w:rPr>
+          <w:lang w:val="pt-BR"/>
+        </w:rPr>
+      </w:pPr>
+      <w:r>
+        <w:rPr>
+          <w:lang w:val="pt-BR"/>
+        </w:rPr>
+        <w:t>Na</w:t>
+      </w:r>
+      <w:r>
+        <w:rPr>
+          <w:lang w:val="pt-BR"/>
+        </w:rPr>
+        <w:t xml:space="preserve"> predição </w:t>
+      </w:r>
+      <w:r>
+        <w:rPr>
+          <w:lang w:val="pt-BR"/>
+        </w:rPr>
+        <w:t xml:space="preserve">quanto </w:t>
+      </w:r>
+      <w:r>
+        <w:rPr>
+          <w:lang w:val="pt-BR"/>
+        </w:rPr>
+        <w:t xml:space="preserve">vitória </w:t>
+      </w:r>
+      <w:r>
+        <w:rPr>
+          <w:lang w:val="pt-BR"/>
+        </w:rPr>
+        <w:t>visitante</w:t>
+      </w:r>
+      <w:r>
+        <w:rPr>
+          <w:lang w:val="pt-BR"/>
+        </w:rPr>
+        <w:t xml:space="preserve"> </w:t>
+      </w:r>
+      <w:r>
+        <w:rPr>
+          <w:i/>
+          <w:iCs/>
+          <w:lang w:val="pt-BR"/>
+        </w:rPr>
+        <w:t>versus</w:t>
+      </w:r>
+      <w:r>
+        <w:rPr>
+          <w:i/>
+          <w:iCs/>
+          <w:lang w:val="pt-BR"/>
+        </w:rPr>
+        <w:t xml:space="preserve"> </w:t>
+      </w:r>
+      <w:r>
+        <w:rPr>
+          <w:lang w:val="pt-BR"/>
+        </w:rPr>
+        <w:t xml:space="preserve">empate ou vitória </w:t>
+      </w:r>
+      <w:r>
+        <w:rPr>
+          <w:lang w:val="pt-BR"/>
+        </w:rPr>
+        <w:t>da equipe mandante</w:t>
+      </w:r>
+      <w:r>
+        <w:rPr>
+          <w:lang w:val="pt-BR"/>
+        </w:rPr>
+        <w:t xml:space="preserve">, </w:t>
+      </w:r>
+      <w:r>
+        <w:rPr>
+          <w:lang w:val="pt-BR"/>
+        </w:rPr>
+        <w:t>a taxa de acertos do algoritmo alcançou 78,42</w:t>
+      </w:r>
+      <w:r>
+        <w:rPr>
+          <w:lang w:val="pt-BR"/>
+        </w:rPr>
+        <w:t xml:space="preserve"> </w:t>
+      </w:r>
+      <w:r>
+        <w:rPr>
+          <w:lang w:val="pt-BR"/>
+        </w:rPr>
+        <w:t>%.</w:t>
+      </w:r>
+    </w:p>
+    <w:p>
+      <w:pPr>
+        <w:jc w:val="both"/>
+        <w:rPr>
+          <w:lang w:val="pt-BR"/>
+        </w:rPr>
+      </w:pPr>
+    </w:p>
+    <w:p>
+      <w:pPr>
+        <w:pStyle w:val="Ttulo2"/>
+        <w:rPr>
+          <w:lang w:val="pt-BR"/>
+        </w:rPr>
+      </w:pPr>
+      <w:r>
+        <w:rPr>
+          <w:lang w:val="pt-BR"/>
+        </w:rPr>
+        <w:t>Mais de um gol e</w:t>
+      </w:r>
+      <w:r>
+        <w:rPr>
+          <w:lang w:val="pt-BR"/>
+        </w:rPr>
+        <w:t xml:space="preserve"> meio</w:t>
+      </w:r>
+    </w:p>
+    <w:p>
+      <w:pPr>
+        <w:ind w:firstLine="14.40pt"/>
+        <w:jc w:val="both"/>
+        <w:rPr>
+          <w:lang w:val="pt-BR"/>
+        </w:rPr>
+      </w:pPr>
+      <w:r>
+        <w:rPr>
+          <w:lang w:val="pt-BR"/>
+        </w:rPr>
+        <w:t xml:space="preserve">Na quarta aplicação, analisando as partidas onde foram marcados ao menos dois gols, o algoritmo desenvolvido previu corretamente 301 dos 380 </w:t>
+      </w:r>
+      <w:r>
+        <w:rPr>
+          <w:lang w:val="pt-BR"/>
+        </w:rPr>
+        <w:t>dados, atingindo 79,2 %.</w:t>
+      </w:r>
+    </w:p>
+    <w:p>
+      <w:pPr>
+        <w:pStyle w:val="Ttulo2"/>
+        <w:rPr>
+          <w:lang w:val="pt-BR"/>
+        </w:rPr>
+      </w:pPr>
+      <w:r>
+        <w:rPr>
+          <w:lang w:val="pt-BR"/>
+        </w:rPr>
+        <w:t>Mais de dois gols e</w:t>
+      </w:r>
+      <w:r>
+        <w:rPr>
+          <w:lang w:val="pt-BR"/>
+        </w:rPr>
+        <w:t xml:space="preserve"> meio</w:t>
+      </w:r>
+    </w:p>
+    <w:p>
+      <w:pPr>
+        <w:ind w:start="14.40pt"/>
+        <w:jc w:val="both"/>
+        <w:rPr>
+          <w:lang w:val="pt-BR"/>
+        </w:rPr>
+      </w:pPr>
+      <w:r>
+        <w:rPr>
+          <w:lang w:val="pt-BR"/>
+        </w:rPr>
+        <w:t xml:space="preserve">Como quinto e último quesito de avaliação a </w:t>
+      </w:r>
+      <w:proofErr w:type="spellStart"/>
+      <w:r>
+        <w:rPr>
+          <w:i/>
+          <w:iCs/>
+          <w:lang w:val="pt-BR"/>
+        </w:rPr>
+        <w:t>R</w:t>
+      </w:r>
+      <w:r>
+        <w:rPr>
+          <w:i/>
+          <w:iCs/>
+          <w:lang w:val="pt-BR"/>
+        </w:rPr>
+        <w:t>andom</w:t>
+      </w:r>
+      <w:proofErr w:type="spellEnd"/>
+      <w:r>
+        <w:rPr>
+          <w:i/>
+          <w:iCs/>
+          <w:lang w:val="pt-BR"/>
+        </w:rPr>
+        <w:t xml:space="preserve"> </w:t>
+      </w:r>
+      <w:r>
+        <w:rPr>
+          <w:i/>
+          <w:iCs/>
+          <w:lang w:val="pt-BR"/>
+        </w:rPr>
+        <w:t>F</w:t>
+      </w:r>
+      <w:r>
+        <w:rPr>
+          <w:i/>
+          <w:iCs/>
+          <w:lang w:val="pt-BR"/>
+        </w:rPr>
+        <w:t>orest</w:t>
+      </w:r>
+      <w:r>
+        <w:rPr>
+          <w:i/>
+          <w:iCs/>
+          <w:lang w:val="pt-BR"/>
+        </w:rPr>
+        <w:t xml:space="preserve"> </w:t>
+      </w:r>
+      <w:r>
+        <w:rPr>
+          <w:lang w:val="pt-BR"/>
+        </w:rPr>
+        <w:t>teve uma acurácia de 54,21 %, sendo o mais baixo dos resultados.</w:t>
+      </w:r>
+    </w:p>
+    <w:p>
+      <w:pPr>
+        <w:rPr>
+          <w:lang w:val="pt-BR"/>
+        </w:rPr>
+      </w:pPr>
+    </w:p>
+    <w:p>
+      <w:pPr>
+        <w:pStyle w:val="Ttulo1"/>
+      </w:pPr>
+      <w:r>
+        <w:t>Algoritmo XGBoost em Python</w:t>
+      </w:r>
+    </w:p>
+    <w:p>
+      <w:pPr>
+        <w:pStyle w:val="Corpodetexto"/>
+        <w:rPr>
+          <w:color w:val="FF0000"/>
+          <w:lang w:val="pt-BR"/>
+        </w:rPr>
+      </w:pPr>
+      <w:r>
+        <w:rPr>
+          <w:lang w:val="pt-BR"/>
+        </w:rPr>
+        <w:t xml:space="preserve">O desenvolvimento do algoritmo </w:t>
+      </w:r>
+      <w:proofErr w:type="spellStart"/>
+      <w:r>
+        <w:rPr>
+          <w:i/>
+          <w:iCs/>
+          <w:lang w:val="pt-BR"/>
+        </w:rPr>
+        <w:t>XGBoost</w:t>
+      </w:r>
+      <w:proofErr w:type="spellEnd"/>
+      <w:r>
+        <w:rPr>
+          <w:lang w:val="pt-BR"/>
+        </w:rPr>
+        <w:t xml:space="preserve"> também foi feito em </w:t>
+      </w:r>
+      <w:r>
+        <w:rPr>
+          <w:i/>
+          <w:iCs/>
+          <w:lang w:val="pt-BR"/>
+        </w:rPr>
+        <w:t>P</w:t>
+      </w:r>
+      <w:r>
+        <w:rPr>
+          <w:i/>
+          <w:iCs/>
+          <w:lang w:val="pt-BR"/>
+        </w:rPr>
+        <w:t>ython</w:t>
+      </w:r>
+      <w:r>
+        <w:rPr>
+          <w:lang w:val="pt-BR"/>
+        </w:rPr>
+        <w:t xml:space="preserve"> e teve o intuito de comparar os resultados da floresta aleatória. Nele podemos ver um </w:t>
+      </w:r>
+      <w:r>
+        <w:rPr>
+          <w:lang w:val="pt-BR"/>
+        </w:rPr>
+        <w:t>pequeno</w:t>
+      </w:r>
+      <w:r>
+        <w:rPr>
+          <w:lang w:val="pt-BR"/>
+        </w:rPr>
+        <w:t xml:space="preserve"> avanço nas predições</w:t>
+      </w:r>
+      <w:r>
+        <w:rPr>
+          <w:lang w:val="pt-BR"/>
+        </w:rPr>
+        <w:t>. Além disso foram calculadas outras estatísticas dos confrontos para complementar este material,</w:t>
+      </w:r>
+      <w:r>
+        <w:rPr>
+          <w:lang w:val="pt-BR"/>
+        </w:rPr>
+        <w:t xml:space="preserve"> conforme os tópicos abaixo.</w:t>
+      </w:r>
+      <w:r>
+        <w:rPr>
+          <w:lang w:val="pt-BR"/>
+        </w:rPr>
+        <w:t xml:space="preserve"> </w:t>
+      </w:r>
+      <w:r>
+        <w:rPr>
+          <w:lang w:val="pt-BR"/>
+        </w:rPr>
+        <w:t xml:space="preserve">O </w:t>
+      </w:r>
+      <w:r>
+        <w:rPr>
+          <w:lang w:val="pt-BR"/>
+        </w:rPr>
+        <w:t>a</w:t>
+      </w:r>
+      <w:r>
+        <w:rPr>
+          <w:lang w:val="pt-BR"/>
+        </w:rPr>
+        <w:t xml:space="preserve">lgoritmo foi desenvolvido através das bibliotecas </w:t>
+      </w:r>
+      <w:proofErr w:type="spellStart"/>
+      <w:r>
+        <w:rPr>
+          <w:i/>
+          <w:iCs/>
+          <w:lang w:val="pt-BR"/>
+        </w:rPr>
+        <w:t>Scikit</w:t>
+      </w:r>
+      <w:proofErr w:type="spellEnd"/>
+      <w:r>
+        <w:rPr>
+          <w:i/>
+          <w:iCs/>
+          <w:lang w:val="pt-BR"/>
+        </w:rPr>
+        <w:t xml:space="preserve"> </w:t>
+      </w:r>
+      <w:proofErr w:type="spellStart"/>
+      <w:r>
+        <w:rPr>
+          <w:i/>
+          <w:iCs/>
+          <w:lang w:val="pt-BR"/>
+        </w:rPr>
+        <w:t>Learn</w:t>
+      </w:r>
+      <w:proofErr w:type="spellEnd"/>
+      <w:r>
+        <w:rPr>
+          <w:lang w:val="pt-BR"/>
+        </w:rPr>
+        <w:t xml:space="preserve"> [</w:t>
+      </w:r>
+      <w:r>
+        <w:rPr>
+          <w:lang w:val="pt-BR"/>
+        </w:rPr>
+        <w:t>8</w:t>
+      </w:r>
+      <w:r>
+        <w:rPr>
+          <w:lang w:val="pt-BR"/>
+        </w:rPr>
+        <w:t>]</w:t>
+      </w:r>
+      <w:r>
+        <w:rPr>
+          <w:lang w:val="pt-BR"/>
+        </w:rPr>
+        <w:t xml:space="preserve"> e </w:t>
+      </w:r>
+      <w:proofErr w:type="spellStart"/>
+      <w:r>
+        <w:rPr>
+          <w:i/>
+          <w:iCs/>
+          <w:lang w:val="pt-BR"/>
+        </w:rPr>
+        <w:t>XGBoost</w:t>
+      </w:r>
+      <w:proofErr w:type="spellEnd"/>
+      <w:r>
+        <w:rPr>
+          <w:lang w:val="pt-BR"/>
+        </w:rPr>
+        <w:t xml:space="preserve"> [5]</w:t>
+      </w:r>
+      <w:r>
+        <w:rPr>
+          <w:lang w:val="pt-BR"/>
+        </w:rPr>
+        <w:t xml:space="preserve">, além de outras para manipulação de tabelas e criação de gráficos como </w:t>
+      </w:r>
+      <w:proofErr w:type="spellStart"/>
+      <w:r>
+        <w:rPr>
+          <w:i/>
+          <w:iCs/>
+          <w:lang w:val="pt-BR"/>
+        </w:rPr>
+        <w:t>M</w:t>
+      </w:r>
+      <w:r>
+        <w:rPr>
+          <w:i/>
+          <w:iCs/>
+          <w:lang w:val="pt-BR"/>
+        </w:rPr>
+        <w:t>atplotlib</w:t>
+      </w:r>
+      <w:proofErr w:type="spellEnd"/>
+      <w:r>
+        <w:rPr>
+          <w:lang w:val="pt-BR"/>
+        </w:rPr>
+        <w:t xml:space="preserve"> [</w:t>
+      </w:r>
+      <w:r>
+        <w:rPr>
+          <w:lang w:val="pt-BR"/>
+        </w:rPr>
+        <w:t>9</w:t>
+      </w:r>
+      <w:r>
+        <w:rPr>
+          <w:lang w:val="pt-BR"/>
+        </w:rPr>
+        <w:t>]</w:t>
+      </w:r>
+      <w:r>
+        <w:rPr>
+          <w:lang w:val="pt-BR"/>
+        </w:rPr>
+        <w:t xml:space="preserve">, </w:t>
+      </w:r>
+      <w:proofErr w:type="spellStart"/>
+      <w:r>
+        <w:rPr>
+          <w:i/>
+          <w:iCs/>
+          <w:lang w:val="pt-BR"/>
+        </w:rPr>
+        <w:t>S</w:t>
+      </w:r>
+      <w:r>
+        <w:rPr>
+          <w:i/>
+          <w:iCs/>
+          <w:lang w:val="pt-BR"/>
+        </w:rPr>
+        <w:t>eaborn</w:t>
+      </w:r>
+      <w:proofErr w:type="spellEnd"/>
+      <w:r>
+        <w:rPr>
+          <w:lang w:val="pt-BR"/>
+        </w:rPr>
+        <w:t xml:space="preserve"> [</w:t>
+      </w:r>
+      <w:r>
+        <w:rPr>
+          <w:lang w:val="pt-BR"/>
+        </w:rPr>
+        <w:t>10</w:t>
+      </w:r>
+      <w:r>
+        <w:rPr>
+          <w:lang w:val="pt-BR"/>
+        </w:rPr>
+        <w:t>]</w:t>
+      </w:r>
+      <w:r>
+        <w:rPr>
+          <w:lang w:val="pt-BR"/>
+        </w:rPr>
+        <w:t xml:space="preserve"> e </w:t>
+      </w:r>
+      <w:proofErr w:type="spellStart"/>
+      <w:r>
+        <w:rPr>
+          <w:i/>
+          <w:iCs/>
+          <w:lang w:val="pt-BR"/>
+        </w:rPr>
+        <w:t>G</w:t>
+      </w:r>
+      <w:r>
+        <w:rPr>
+          <w:i/>
+          <w:iCs/>
+          <w:lang w:val="pt-BR"/>
+        </w:rPr>
+        <w:t>raphviz</w:t>
+      </w:r>
+      <w:proofErr w:type="spellEnd"/>
+      <w:r>
+        <w:rPr>
+          <w:lang w:val="pt-BR"/>
+        </w:rPr>
+        <w:t xml:space="preserve"> [1</w:t>
+      </w:r>
+      <w:r>
+        <w:rPr>
+          <w:lang w:val="pt-BR"/>
+        </w:rPr>
+        <w:t>1</w:t>
+      </w:r>
+      <w:r>
+        <w:rPr>
+          <w:lang w:val="pt-BR"/>
+        </w:rPr>
+        <w:t>]</w:t>
+      </w:r>
+      <w:r>
+        <w:rPr>
+          <w:lang w:val="pt-BR"/>
+        </w:rPr>
+        <w:t xml:space="preserve">. Foi utilizado também o método de validação cruzada </w:t>
+      </w:r>
+      <w:r>
+        <w:rPr>
+          <w:i/>
+          <w:iCs/>
+          <w:lang w:val="pt-BR"/>
+        </w:rPr>
+        <w:t>k-</w:t>
+      </w:r>
+      <w:proofErr w:type="spellStart"/>
+      <w:r>
+        <w:rPr>
+          <w:i/>
+          <w:iCs/>
+          <w:lang w:val="pt-BR"/>
+        </w:rPr>
+        <w:t>fold</w:t>
+      </w:r>
+      <w:proofErr w:type="spellEnd"/>
+      <w:r>
+        <w:rPr>
+          <w:lang w:val="pt-BR"/>
+        </w:rPr>
+        <w:t xml:space="preserve"> com dez subconjuntos</w:t>
+      </w:r>
+      <w:r>
+        <w:rPr>
+          <w:lang w:val="pt-BR"/>
+        </w:rPr>
+        <w:t>.</w:t>
+      </w:r>
+    </w:p>
+    <w:p>
+      <w:pPr>
+        <w:pStyle w:val="Corpodetexto"/>
+        <w:rPr>
+          <w:color w:val="FF0000"/>
+          <w:lang w:val="pt-BR"/>
+        </w:rPr>
+      </w:pPr>
+    </w:p>
+    <w:p>
+      <w:pPr>
+        <w:pStyle w:val="Ttulo1"/>
+        <w:rPr>
+          <w:lang w:val="pt-BR"/>
+        </w:rPr>
+      </w:pPr>
+      <w:r>
+        <w:rPr>
+          <w:lang w:val="pt-BR"/>
+        </w:rPr>
+        <w:t xml:space="preserve">Resultados Obtidos com </w:t>
+      </w:r>
+      <w:r>
+        <w:rPr>
+          <w:lang w:val="pt-BR"/>
+        </w:rPr>
+        <w:t>o XGBoost</w:t>
+      </w:r>
+    </w:p>
+    <w:p>
+      <w:pPr>
+        <w:pStyle w:val="Ttulo2"/>
+      </w:pPr>
+      <w:r>
+        <w:t>Casa/Empate/Derrota</w:t>
+      </w:r>
+    </w:p>
+    <w:p>
+      <w:pPr>
+        <w:ind w:firstLine="14.40pt"/>
+        <w:jc w:val="both"/>
+        <w:rPr>
+          <w:lang w:val="pt-BR"/>
+        </w:rPr>
+      </w:pPr>
+      <w:r>
+        <w:rPr>
+          <w:lang w:val="pt-BR"/>
+        </w:rPr>
         <w:t>Prevendo três possibilidades de r</w:t>
       </w:r>
       <w:r>
@@ -3551,7 +3829,13 @@
         <w:t>Dessa forma, pode-se perceber uma considerável dificuldade do algoritmo para diferenciar os empates dos outros resultados possíveis.</w:t>
       </w:r>
     </w:p>
-    <w:p/>
+    <w:p>
+      <w:pPr>
+        <w:rPr>
+          <w:lang w:val="pt-BR"/>
+        </w:rPr>
+      </w:pPr>
+    </w:p>
     <w:p>
       <w:pPr>
         <w:pStyle w:val="Ttulo2"/>
@@ -3639,16 +3923,36 @@
       <w:pPr>
         <w:ind w:firstLine="21.60pt"/>
         <w:jc w:val="both"/>
-      </w:pPr>
-      <w:r>
+        <w:rPr>
+          <w:lang w:val="pt-BR"/>
+        </w:rPr>
+      </w:pPr>
+      <w:r>
+        <w:rPr>
+          <w:lang w:val="pt-BR"/>
+        </w:rPr>
         <w:t xml:space="preserve">- </w:t>
       </w:r>
       <w:proofErr w:type="spellStart"/>
-      <w:r>
-        <w:t>max_depth</w:t>
+      <w:proofErr w:type="gramStart"/>
+      <w:r>
+        <w:rPr>
+          <w:lang w:val="pt-BR"/>
+        </w:rPr>
+        <w:t>max</w:t>
+      </w:r>
+      <w:proofErr w:type="gramEnd"/>
+      <w:r>
+        <w:rPr>
+          <w:lang w:val="pt-BR"/>
+        </w:rPr>
+        <w:t>_depth</w:t>
       </w:r>
       <w:proofErr w:type="spellEnd"/>
       <w:r>
+        <w:rPr>
+          <w:lang w:val="pt-BR"/>
+        </w:rPr>
         <w:t>: 3</w:t>
       </w:r>
     </w:p>
@@ -4085,67 +4389,44 @@
     <w:p>
       <w:pPr>
         <w:jc w:val="both"/>
-        <w:rPr>
-          <w:lang w:val="pt-BR"/>
-        </w:rPr>
-      </w:pPr>
-      <w:r>
-        <w:rPr>
-          <w:lang w:val="pt-BR"/>
-        </w:rPr>
+      </w:pPr>
+      <w:r>
         <w:t xml:space="preserve">- </w:t>
       </w:r>
       <w:proofErr w:type="spellStart"/>
-      <w:proofErr w:type="gramStart"/>
-      <w:r>
-        <w:rPr>
-          <w:lang w:val="pt-BR"/>
-        </w:rPr>
-        <w:t>colsample</w:t>
-      </w:r>
-      <w:proofErr w:type="gramEnd"/>
-      <w:r>
-        <w:rPr>
-          <w:lang w:val="pt-BR"/>
-        </w:rPr>
-        <w:t>_bytree</w:t>
+      <w:r>
+        <w:t>colsample_bytree</w:t>
       </w:r>
       <w:proofErr w:type="spellEnd"/>
       <w:r>
-        <w:rPr>
-          <w:lang w:val="pt-BR"/>
-        </w:rPr>
         <w:t xml:space="preserve">: 0.879764180288959, </w:t>
       </w:r>
     </w:p>
     <w:p>
       <w:pPr>
         <w:jc w:val="both"/>
-        <w:rPr>
-          <w:lang w:val="pt-BR"/>
-        </w:rPr>
-      </w:pPr>
-      <w:r>
-        <w:rPr>
-          <w:lang w:val="pt-BR"/>
-        </w:rPr>
+      </w:pPr>
+      <w:r>
         <w:t xml:space="preserve">- </w:t>
       </w:r>
+      <w:r>
+        <w:t xml:space="preserve">gamma: 0.34681659006459364, </w:t>
+      </w:r>
+    </w:p>
+    <w:p>
+      <w:pPr>
+        <w:jc w:val="both"/>
+      </w:pPr>
+      <w:r>
+        <w:t xml:space="preserve">- </w:t>
+      </w:r>
       <w:proofErr w:type="spellStart"/>
-      <w:proofErr w:type="gramStart"/>
-      <w:r>
-        <w:rPr>
-          <w:lang w:val="pt-BR"/>
-        </w:rPr>
-        <w:t>gamma</w:t>
+      <w:r>
+        <w:t>learning_rate</w:t>
       </w:r>
       <w:proofErr w:type="spellEnd"/>
-      <w:proofErr w:type="gramEnd"/>
-      <w:r>
-        <w:rPr>
-          <w:lang w:val="pt-BR"/>
-        </w:rPr>
-        <w:t xml:space="preserve">: 0.34681659006459364, </w:t>
+      <w:r>
+        <w:t xml:space="preserve">: 0.25321279289973464, </w:t>
       </w:r>
     </w:p>
     <w:p>
@@ -4159,42 +4440,7 @@
         <w:rPr>
           <w:lang w:val="pt-BR"/>
         </w:rPr>
-        <w:t xml:space="preserve">- </w:t>
-      </w:r>
-      <w:proofErr w:type="spellStart"/>
-      <w:proofErr w:type="gramStart"/>
-      <w:r>
-        <w:rPr>
-          <w:lang w:val="pt-BR"/>
-        </w:rPr>
-        <w:t>learning</w:t>
-      </w:r>
-      <w:proofErr w:type="gramEnd"/>
-      <w:r>
-        <w:rPr>
-          <w:lang w:val="pt-BR"/>
-        </w:rPr>
-        <w:t>_rate</w:t>
-      </w:r>
-      <w:proofErr w:type="spellEnd"/>
-      <w:r>
-        <w:rPr>
-          <w:lang w:val="pt-BR"/>
-        </w:rPr>
-        <w:t xml:space="preserve">: 0.25321279289973464, </w:t>
-      </w:r>
-    </w:p>
-    <w:p>
-      <w:pPr>
-        <w:jc w:val="both"/>
-        <w:rPr>
-          <w:lang w:val="pt-BR"/>
-        </w:rPr>
-      </w:pPr>
-      <w:r>
-        <w:rPr>
-          <w:lang w:val="pt-BR"/>
-        </w:rPr>
+        <w:lastRenderedPageBreak/>
         <w:t xml:space="preserve">- </w:t>
       </w:r>
       <w:proofErr w:type="spellStart"/>
@@ -4372,19 +4618,7 @@
         <w:rPr>
           <w:lang w:val="pt-BR"/>
         </w:rPr>
-        <w:t xml:space="preserve">Figura </w:t>
-      </w:r>
-      <w:r>
-        <w:rPr>
-          <w:lang w:val="pt-BR"/>
-        </w:rPr>
-        <w:t>3</w:t>
-      </w:r>
-      <w:r>
-        <w:rPr>
-          <w:lang w:val="pt-BR"/>
-        </w:rPr>
-        <w:t xml:space="preserve">: </w:t>
+        <w:t xml:space="preserve">Figura 3: </w:t>
       </w:r>
       <w:proofErr w:type="spellStart"/>
       <w:r>
@@ -4426,25 +4660,7 @@
         <w:rPr>
           <w:lang w:val="pt-BR"/>
         </w:rPr>
-        <w:t xml:space="preserve">do </w:t>
-      </w:r>
-      <w:r>
-        <w:rPr>
-          <w:lang w:val="pt-BR"/>
-        </w:rPr>
-        <w:t>i</w:t>
-      </w:r>
-      <w:r>
-        <w:rPr>
-          <w:lang w:val="pt-BR"/>
-        </w:rPr>
-        <w:t xml:space="preserve">tem </w:t>
-      </w:r>
-      <w:r>
-        <w:rPr>
-          <w:lang w:val="pt-BR"/>
-        </w:rPr>
-        <w:t>C</w:t>
+        <w:t>do item C</w:t>
       </w:r>
     </w:p>
     <w:p>
@@ -4465,7 +4681,6 @@
         <w:rPr>
           <w:lang w:val="pt-BR"/>
         </w:rPr>
-        <w:lastRenderedPageBreak/>
         <w:t>Mais de um gol e</w:t>
       </w:r>
       <w:r>
@@ -4550,32 +4765,72 @@
     <w:p>
       <w:pPr>
         <w:jc w:val="both"/>
-      </w:pPr>
-      <w:r>
+        <w:rPr>
+          <w:lang w:val="pt-BR"/>
+        </w:rPr>
+      </w:pPr>
+      <w:r>
+        <w:rPr>
+          <w:lang w:val="pt-BR"/>
+        </w:rPr>
         <w:t xml:space="preserve">- </w:t>
       </w:r>
       <w:proofErr w:type="spellStart"/>
-      <w:r>
-        <w:t>max_depth</w:t>
+      <w:proofErr w:type="gramStart"/>
+      <w:r>
+        <w:rPr>
+          <w:lang w:val="pt-BR"/>
+        </w:rPr>
+        <w:t>max</w:t>
+      </w:r>
+      <w:proofErr w:type="gramEnd"/>
+      <w:r>
+        <w:rPr>
+          <w:lang w:val="pt-BR"/>
+        </w:rPr>
+        <w:t>_depth</w:t>
       </w:r>
       <w:proofErr w:type="spellEnd"/>
       <w:r>
+        <w:rPr>
+          <w:lang w:val="pt-BR"/>
+        </w:rPr>
         <w:t>: 8,</w:t>
       </w:r>
     </w:p>
     <w:p>
       <w:pPr>
         <w:jc w:val="both"/>
-      </w:pPr>
-      <w:r>
+        <w:rPr>
+          <w:lang w:val="pt-BR"/>
+        </w:rPr>
+      </w:pPr>
+      <w:r>
+        <w:rPr>
+          <w:lang w:val="pt-BR"/>
+        </w:rPr>
         <w:t xml:space="preserve">- </w:t>
       </w:r>
       <w:proofErr w:type="spellStart"/>
-      <w:r>
-        <w:t>n_estimators</w:t>
+      <w:proofErr w:type="gramStart"/>
+      <w:r>
+        <w:rPr>
+          <w:lang w:val="pt-BR"/>
+        </w:rPr>
+        <w:t>n</w:t>
+      </w:r>
+      <w:proofErr w:type="gramEnd"/>
+      <w:r>
+        <w:rPr>
+          <w:lang w:val="pt-BR"/>
+        </w:rPr>
+        <w:t>_estimators</w:t>
       </w:r>
       <w:proofErr w:type="spellEnd"/>
       <w:r>
+        <w:rPr>
+          <w:lang w:val="pt-BR"/>
+        </w:rPr>
         <w:t>: 72,</w:t>
       </w:r>
     </w:p>
@@ -4773,25 +5028,7 @@
         <w:rPr>
           <w:lang w:val="pt-BR"/>
         </w:rPr>
-        <w:t xml:space="preserve">do </w:t>
-      </w:r>
-      <w:r>
-        <w:rPr>
-          <w:lang w:val="pt-BR"/>
-        </w:rPr>
-        <w:t>i</w:t>
-      </w:r>
-      <w:r>
-        <w:rPr>
-          <w:lang w:val="pt-BR"/>
-        </w:rPr>
-        <w:t xml:space="preserve">tem </w:t>
-      </w:r>
-      <w:r>
-        <w:rPr>
-          <w:lang w:val="pt-BR"/>
-        </w:rPr>
-        <w:t>D</w:t>
+        <w:t>do item D</w:t>
       </w:r>
     </w:p>
     <w:p>
@@ -4986,10 +5223,7 @@
         <w:jc w:val="both"/>
       </w:pPr>
       <w:r>
-        <w:t xml:space="preserve">- </w:t>
-      </w:r>
-      <w:r>
-        <w:t xml:space="preserve">gamma:0.06540722555909753, </w:t>
+        <w:t xml:space="preserve">- gamma:0.06540722555909753, </w:t>
       </w:r>
     </w:p>
     <w:p>
@@ -5049,10 +5283,7 @@
         <w:jc w:val="both"/>
       </w:pPr>
       <w:r>
-        <w:t xml:space="preserve">- </w:t>
-      </w:r>
-      <w:r>
-        <w:t>subsample: 0.8553755296294407</w:t>
+        <w:t>- subsample: 0.8553755296294407</w:t>
       </w:r>
     </w:p>
     <w:p>
@@ -5184,25 +5415,133 @@
         </w:rPr>
         <w:t xml:space="preserve">do </w:t>
       </w:r>
-      <w:proofErr w:type="spellStart"/>
-      <w:r>
-        <w:rPr>
-          <w:lang w:val="pt-BR"/>
-        </w:rPr>
-        <w:t>ítem</w:t>
-      </w:r>
-      <w:proofErr w:type="spellEnd"/>
-      <w:r>
-        <w:rPr>
-          <w:lang w:val="pt-BR"/>
-        </w:rPr>
-        <w:t xml:space="preserve"> </w:t>
-      </w:r>
-      <w:r>
-        <w:rPr>
-          <w:lang w:val="pt-BR"/>
-        </w:rPr>
-        <w:t>E</w:t>
+      <w:r>
+        <w:rPr>
+          <w:lang w:val="pt-BR"/>
+        </w:rPr>
+        <w:t>i</w:t>
+      </w:r>
+      <w:r>
+        <w:rPr>
+          <w:lang w:val="pt-BR"/>
+        </w:rPr>
+        <w:t>tem E</w:t>
+      </w:r>
+    </w:p>
+    <w:p>
+      <w:pPr>
+        <w:jc w:val="both"/>
+        <w:rPr>
+          <w:lang w:val="pt-BR"/>
+        </w:rPr>
+      </w:pPr>
+    </w:p>
+    <w:p>
+      <w:pPr>
+        <w:pStyle w:val="Ttulo1"/>
+        <w:rPr>
+          <w:lang w:val="pt-BR"/>
+        </w:rPr>
+      </w:pPr>
+      <w:r>
+        <w:rPr>
+          <w:lang w:val="pt-BR"/>
+        </w:rPr>
+        <w:t>Quadro comparativo</w:t>
+      </w:r>
+    </w:p>
+    <w:p>
+      <w:pPr>
+        <w:ind w:firstLine="14.20pt"/>
+        <w:jc w:val="both"/>
+        <w:rPr>
+          <w:lang w:val="pt-BR"/>
+        </w:rPr>
+      </w:pPr>
+      <w:r>
+        <w:rPr>
+          <w:lang w:val="pt-BR"/>
+        </w:rPr>
+        <w:t>Compilando as informações para uma melhor compreensão e visualização dos dados, apresentamos a tabela abaixo com a acurácia dos algoritmos em cada quesito de maneira comparativa:</w:t>
+      </w:r>
+    </w:p>
+    <w:p>
+      <w:pPr>
+        <w:ind w:firstLine="14.20pt"/>
+        <w:jc w:val="both"/>
+        <w:rPr>
+          <w:lang w:val="pt-BR"/>
+        </w:rPr>
+      </w:pPr>
+    </w:p>
+    <w:p>
+      <w:pPr>
+        <w:rPr>
+          <w:lang w:val="pt-BR"/>
+        </w:rPr>
+      </w:pPr>
+      <w:r>
+        <w:drawing>
+          <wp:inline distT="0" distB="0" distL="0" distR="0" wp14:anchorId="7FA9FF5B" wp14:editId="2B35F5FC">
+            <wp:extent cx="3089910" cy="1027430"/>
+            <wp:effectExtent l="0" t="0" r="0" b="1270"/>
+            <wp:docPr id="6" name="Imagem 6"/>
+            <wp:cNvGraphicFramePr>
+              <a:graphicFrameLocks xmlns:a="http://purl.oclc.org/ooxml/drawingml/main" noChangeAspect="1"/>
+            </wp:cNvGraphicFramePr>
+            <a:graphic xmlns:a="http://purl.oclc.org/ooxml/drawingml/main">
+              <a:graphicData uri="http://purl.oclc.org/ooxml/drawingml/picture">
+                <pic:pic xmlns:pic="http://purl.oclc.org/ooxml/drawingml/picture">
+                  <pic:nvPicPr>
+                    <pic:cNvPr id="0" name="Picture 1"/>
+                    <pic:cNvPicPr>
+                      <a:picLocks noChangeAspect="1" noChangeArrowheads="1"/>
+                    </pic:cNvPicPr>
+                  </pic:nvPicPr>
+                  <pic:blipFill>
+                    <a:blip r:embed="rId14">
+                      <a:extLst>
+                        <a:ext uri="{28A0092B-C50C-407E-A947-70E740481C1C}">
+                          <a14:useLocalDpi xmlns:a14="http://schemas.microsoft.com/office/drawing/2010/main" val="0"/>
+                        </a:ext>
+                      </a:extLst>
+                    </a:blip>
+                    <a:srcRect/>
+                    <a:stretch>
+                      <a:fillRect/>
+                    </a:stretch>
+                  </pic:blipFill>
+                  <pic:spPr bwMode="auto">
+                    <a:xfrm>
+                      <a:off x="0" y="0"/>
+                      <a:ext cx="3089910" cy="1027430"/>
+                    </a:xfrm>
+                    <a:prstGeom prst="rect">
+                      <a:avLst/>
+                    </a:prstGeom>
+                    <a:noFill/>
+                    <a:ln>
+                      <a:noFill/>
+                    </a:ln>
+                  </pic:spPr>
+                </pic:pic>
+              </a:graphicData>
+            </a:graphic>
+          </wp:inline>
+        </w:drawing>
+      </w:r>
+    </w:p>
+    <w:p>
+      <w:pPr>
+        <w:rPr>
+          <w:lang w:val="pt-BR"/>
+        </w:rPr>
+      </w:pPr>
+      <w:r>
+        <w:rPr>
+          <w:lang w:val="pt-BR"/>
+        </w:rPr>
+        <w:t>Tab.1: Quadro comparativo de acurácia</w:t>
       </w:r>
     </w:p>
     <w:p>
@@ -5324,6 +5663,12 @@
         </w:rPr>
         <w:t xml:space="preserve"> podem ter causado falsos positivos nos resultados pois não havia confrontos anteriores para sua análise. Sendo assim, em um conjunto de dados com maior volume esses em específico poderiam ser facilmente descartados</w:t>
       </w:r>
+      <w:r>
+        <w:rPr>
+          <w:lang w:val="pt-BR"/>
+        </w:rPr>
+        <w:t>.</w:t>
+      </w:r>
     </w:p>
     <w:p>
       <w:pPr>
@@ -5391,111 +5736,9 @@
     <w:p>
       <w:pPr>
         <w:pStyle w:val="Ttulo5"/>
-      </w:pPr>
-    </w:p>
-    <w:p>
-      <w:pPr>
-        <w:pStyle w:val="Ttulo5"/>
-      </w:pPr>
-    </w:p>
-    <w:p>
-      <w:pPr>
-        <w:pStyle w:val="Ttulo5"/>
-      </w:pPr>
-    </w:p>
-    <w:p>
-      <w:pPr>
-        <w:pStyle w:val="Ttulo5"/>
-      </w:pPr>
-    </w:p>
-    <w:p>
-      <w:pPr>
-        <w:pStyle w:val="Ttulo5"/>
-      </w:pPr>
-    </w:p>
-    <w:p>
-      <w:pPr>
-        <w:pStyle w:val="Ttulo5"/>
-      </w:pPr>
-    </w:p>
-    <w:p>
-      <w:pPr>
-        <w:pStyle w:val="Ttulo5"/>
-      </w:pPr>
-    </w:p>
-    <w:p>
-      <w:pPr>
-        <w:pStyle w:val="Ttulo5"/>
-      </w:pPr>
-    </w:p>
-    <w:p>
-      <w:pPr>
-        <w:pStyle w:val="Ttulo5"/>
-      </w:pPr>
-    </w:p>
-    <w:p>
-      <w:pPr>
-        <w:pStyle w:val="Ttulo5"/>
-      </w:pPr>
-    </w:p>
-    <w:p>
-      <w:pPr>
-        <w:pStyle w:val="Ttulo5"/>
-      </w:pPr>
-    </w:p>
-    <w:p>
-      <w:pPr>
-        <w:pStyle w:val="Ttulo5"/>
-      </w:pPr>
-    </w:p>
-    <w:p>
-      <w:pPr>
-        <w:pStyle w:val="Ttulo5"/>
-      </w:pPr>
-    </w:p>
-    <w:p>
-      <w:pPr>
-        <w:pStyle w:val="Ttulo5"/>
-      </w:pPr>
-    </w:p>
-    <w:p>
-      <w:pPr>
-        <w:pStyle w:val="Ttulo5"/>
-      </w:pPr>
-    </w:p>
-    <w:p>
-      <w:pPr>
-        <w:pStyle w:val="Ttulo5"/>
-      </w:pPr>
-    </w:p>
-    <w:p>
-      <w:pPr>
-        <w:pStyle w:val="Ttulo5"/>
-      </w:pPr>
-    </w:p>
-    <w:p>
-      <w:pPr>
-        <w:pStyle w:val="Ttulo5"/>
-      </w:pPr>
-    </w:p>
-    <w:p>
-      <w:pPr>
-        <w:pStyle w:val="Ttulo5"/>
-      </w:pPr>
-    </w:p>
-    <w:p>
-      <w:pPr>
-        <w:pStyle w:val="Ttulo5"/>
-      </w:pPr>
-    </w:p>
-    <w:p>
-      <w:pPr>
-        <w:pStyle w:val="Ttulo5"/>
-      </w:pPr>
-    </w:p>
-    <w:p>
-      <w:pPr>
-        <w:pStyle w:val="Ttulo5"/>
+        <w:rPr>
+          <w:lang w:val="pt-BR"/>
+        </w:rPr>
       </w:pPr>
     </w:p>
     <w:p>
@@ -5510,6 +5753,7 @@
         <w:t>rências</w:t>
       </w:r>
     </w:p>
+    <w:p/>
     <w:p/>
     <w:p>
       <w:pPr>
@@ -5966,6 +6210,24 @@
     </w:p>
     <w:p>
       <w:pPr>
+        <w:pStyle w:val="PargrafodaLista"/>
+        <w:jc w:val="start"/>
+        <w:rPr>
+          <w:lang w:val="pt-BR"/>
+        </w:rPr>
+      </w:pPr>
+    </w:p>
+    <w:p>
+      <w:pPr>
+        <w:pStyle w:val="PargrafodaLista"/>
+        <w:jc w:val="start"/>
+        <w:rPr>
+          <w:lang w:val="pt-BR"/>
+        </w:rPr>
+      </w:pPr>
+    </w:p>
+    <w:p>
+      <w:pPr>
         <w:pStyle w:val="references"/>
         <w:ind w:start="17.70pt" w:hanging="17.70pt"/>
         <w:jc w:val="start"/>
@@ -6058,13 +6320,7 @@
         <w:rPr>
           <w:lang w:val="pt-BR"/>
         </w:rPr>
-        <w:t xml:space="preserve">Github files. Disponível em: </w:t>
-      </w:r>
-      <w:r>
-        <w:rPr>
-          <w:lang w:val="pt-BR"/>
-        </w:rPr>
-        <w:t>https://github.com/lucasgebras/RandonForest_XGBoost---Machine-Learning.git</w:t>
+        <w:t>Github files. Disponível em: https://github.com/lucasgebras/RandonForest_XGBoost---Machine-Learning.git</w:t>
       </w:r>
     </w:p>
     <w:p>
@@ -6093,14 +6349,7 @@
           <w:b/>
           <w:bCs/>
         </w:rPr>
-        <w:t>Scikit-learn: Machine Learning in Python</w:t>
-      </w:r>
-      <w:r>
-        <w:rPr>
-          <w:b/>
-          <w:bCs/>
-        </w:rPr>
-        <w:t>.</w:t>
+        <w:t>Scikit-learn: Machine Learning in Python.</w:t>
       </w:r>
       <w:r>
         <w:t xml:space="preserve"> JMLR 12, pp. 2825-2830, 2011.</w:t>
@@ -6190,19 +6439,7 @@
         <w:rPr>
           <w:lang w:val="pt-BR"/>
         </w:rPr>
-        <w:t xml:space="preserve">DOI: </w:t>
-      </w:r>
-      <w:r>
-        <w:rPr>
-          <w:lang w:val="pt-BR"/>
-        </w:rPr>
-        <w:t>10.5281/zenodo.883859</w:t>
-      </w:r>
-      <w:r>
-        <w:rPr>
-          <w:lang w:val="pt-BR"/>
-        </w:rPr>
-        <w:t xml:space="preserve">. Disponível em: </w:t>
+        <w:t xml:space="preserve">DOI: 10.5281/zenodo.883859. Disponível em: </w:t>
       </w:r>
       <w:r>
         <w:rPr>
@@ -8889,7 +9126,7 @@
 </file>
 
 <file path=customXml/itemProps1.xml><?xml version="1.0" encoding="utf-8"?>
-<ds:datastoreItem xmlns:ds="http://purl.oclc.org/ooxml/officeDocument/customXml" ds:itemID="{35A16E47-6B9F-4AF9-B57F-1CEA6615D5E1}">
+<ds:datastoreItem xmlns:ds="http://purl.oclc.org/ooxml/officeDocument/customXml" ds:itemID="{2B238994-9C48-4613-94B8-F2F42A8F29C1}">
   <ds:schemaRefs>
     <ds:schemaRef ds:uri="http://schemas.openxmlformats.org/officeDocument/2006/bibliography"/>
   </ds:schemaRefs>

</xml_diff>